<commit_message>
actualizacion de archivo de documentacion
</commit_message>
<xml_diff>
--- a/proyecto construccion de software.docx
+++ b/proyecto construccion de software.docx
@@ -1301,7 +1301,27 @@
           <w:sz w:val="28"/>
           <w:szCs w:val="28"/>
         </w:rPr>
-        <w:t>“Macetitas&amp;Co.”</w:t>
+        <w:t>“</w:t>
+      </w:r>
+      <w:proofErr w:type="spellStart"/>
+      <w:r>
+        <w:rPr>
+          <w:i/>
+          <w:iCs/>
+          <w:sz w:val="28"/>
+          <w:szCs w:val="28"/>
+        </w:rPr>
+        <w:t>Macetitas&amp;Co</w:t>
+      </w:r>
+      <w:proofErr w:type="spellEnd"/>
+      <w:r>
+        <w:rPr>
+          <w:i/>
+          <w:iCs/>
+          <w:sz w:val="28"/>
+          <w:szCs w:val="28"/>
+        </w:rPr>
+        <w:t>.”</w:t>
       </w:r>
     </w:p>
     <w:p>
@@ -1694,7 +1714,7 @@
         </w:rPr>
         <w:lastRenderedPageBreak/>
         <w:drawing>
-          <wp:anchor distT="0" distB="0" distL="114300" distR="114300" simplePos="0" relativeHeight="251920896" behindDoc="0" locked="0" layoutInCell="1" allowOverlap="1" wp14:anchorId="57C96FE0" wp14:editId="056EFDB8">
+          <wp:anchor distT="0" distB="0" distL="114300" distR="114300" simplePos="0" relativeHeight="251920896" behindDoc="0" locked="0" layoutInCell="1" allowOverlap="1" wp14:anchorId="57C96FE0" wp14:editId="617F2C00">
             <wp:simplePos x="0" y="0"/>
             <wp:positionH relativeFrom="margin">
               <wp:posOffset>-110309</wp:posOffset>
@@ -1808,7 +1828,7 @@
           <w:lang w:val="es-MX"/>
         </w:rPr>
         <w:drawing>
-          <wp:anchor distT="0" distB="0" distL="114300" distR="114300" simplePos="0" relativeHeight="251927040" behindDoc="0" locked="0" layoutInCell="1" allowOverlap="1" wp14:anchorId="703AE524" wp14:editId="1FE51D37">
+          <wp:anchor distT="0" distB="0" distL="114300" distR="114300" simplePos="0" relativeHeight="251927040" behindDoc="0" locked="0" layoutInCell="1" allowOverlap="1" wp14:anchorId="703AE524" wp14:editId="53E05DE6">
             <wp:simplePos x="0" y="0"/>
             <wp:positionH relativeFrom="margin">
               <wp:align>left</wp:align>
@@ -1944,7 +1964,7 @@
           <w:lang w:val="es-MX"/>
         </w:rPr>
         <w:drawing>
-          <wp:anchor distT="0" distB="0" distL="114300" distR="114300" simplePos="0" relativeHeight="251935232" behindDoc="0" locked="0" layoutInCell="1" allowOverlap="1" wp14:anchorId="1610C1A2" wp14:editId="1B6ED1B0">
+          <wp:anchor distT="0" distB="0" distL="114300" distR="114300" simplePos="0" relativeHeight="251935232" behindDoc="0" locked="0" layoutInCell="1" allowOverlap="1" wp14:anchorId="1610C1A2" wp14:editId="29F9167C">
             <wp:simplePos x="0" y="0"/>
             <wp:positionH relativeFrom="page">
               <wp:align>right</wp:align>
@@ -2005,7 +2025,43 @@
           <w:szCs w:val="28"/>
           <w:lang w:val="es-MX"/>
         </w:rPr>
-        <w:t xml:space="preserve">     Esta pantalla tiene como finalidad exhibir todos los productos disponibles, permitiendo que el usuario haga “scroll” hacia abajo para poder navegar a traves de todos los productos y visualizar sus precios.</w:t>
+        <w:t xml:space="preserve">     Esta pantalla tiene como finalidad exhibir todos los productos disponibles, permitiendo que el usuario haga “</w:t>
+      </w:r>
+      <w:proofErr w:type="spellStart"/>
+      <w:r>
+        <w:rPr>
+          <w:sz w:val="28"/>
+          <w:szCs w:val="28"/>
+          <w:lang w:val="es-MX"/>
+        </w:rPr>
+        <w:t>scroll</w:t>
+      </w:r>
+      <w:proofErr w:type="spellEnd"/>
+      <w:r>
+        <w:rPr>
+          <w:sz w:val="28"/>
+          <w:szCs w:val="28"/>
+          <w:lang w:val="es-MX"/>
+        </w:rPr>
+        <w:t xml:space="preserve">” hacia abajo para poder navegar a </w:t>
+      </w:r>
+      <w:proofErr w:type="spellStart"/>
+      <w:r>
+        <w:rPr>
+          <w:sz w:val="28"/>
+          <w:szCs w:val="28"/>
+          <w:lang w:val="es-MX"/>
+        </w:rPr>
+        <w:t>traves</w:t>
+      </w:r>
+      <w:proofErr w:type="spellEnd"/>
+      <w:r>
+        <w:rPr>
+          <w:sz w:val="28"/>
+          <w:szCs w:val="28"/>
+          <w:lang w:val="es-MX"/>
+        </w:rPr>
+        <w:t xml:space="preserve"> de todos los productos y visualizar sus precios.</w:t>
       </w:r>
     </w:p>
     <w:p>
@@ -2078,7 +2134,25 @@
           <w:szCs w:val="32"/>
           <w:lang w:val="es-MX"/>
         </w:rPr>
-        <w:t>Esta página es similar a la anterior, con la diferencia de que solo estarán exhibidos los productos que se encuentren dentro del carrito de compras del cliente que ingrese a ella, tambien brindando la posibilidad de agregar más cantidad de un mismo producto, o eliminarlo del carrito.</w:t>
+        <w:t xml:space="preserve">Esta página es similar a la anterior, con la diferencia de que solo estarán exhibidos los productos que se encuentren dentro del carrito de compras del cliente que ingrese a ella, </w:t>
+      </w:r>
+      <w:proofErr w:type="spellStart"/>
+      <w:r>
+        <w:rPr>
+          <w:sz w:val="32"/>
+          <w:szCs w:val="32"/>
+          <w:lang w:val="es-MX"/>
+        </w:rPr>
+        <w:t>tambien</w:t>
+      </w:r>
+      <w:proofErr w:type="spellEnd"/>
+      <w:r>
+        <w:rPr>
+          <w:sz w:val="32"/>
+          <w:szCs w:val="32"/>
+          <w:lang w:val="es-MX"/>
+        </w:rPr>
+        <w:t xml:space="preserve"> brindando la posibilidad de agregar más cantidad de un mismo producto, o eliminarlo del carrito.</w:t>
       </w:r>
     </w:p>
     <w:p>
@@ -2088,8 +2162,10 @@
           <w:tab w:val="left" w:pos="7258"/>
         </w:tabs>
         <w:rPr>
-          <w:sz w:val="32"/>
-          <w:szCs w:val="32"/>
+          <w:b/>
+          <w:bCs/>
+          <w:sz w:val="40"/>
+          <w:szCs w:val="40"/>
           <w:lang w:val="es-MX"/>
         </w:rPr>
       </w:pPr>
@@ -2102,7 +2178,7 @@
         </w:rPr>
         <w:lastRenderedPageBreak/>
         <w:drawing>
-          <wp:anchor distT="0" distB="0" distL="114300" distR="114300" simplePos="0" relativeHeight="251805696" behindDoc="0" locked="0" layoutInCell="1" allowOverlap="1" wp14:anchorId="196F7BB7" wp14:editId="59A61BCD">
+          <wp:anchor distT="0" distB="0" distL="114300" distR="114300" simplePos="0" relativeHeight="251805696" behindDoc="0" locked="0" layoutInCell="1" allowOverlap="1" wp14:anchorId="196F7BB7" wp14:editId="7B7C1CCC">
             <wp:simplePos x="0" y="0"/>
             <wp:positionH relativeFrom="page">
               <wp:align>left</wp:align>
@@ -2157,6 +2233,429 @@
           </wp:anchor>
         </w:drawing>
       </w:r>
+      <w:r>
+        <w:rPr>
+          <w:b/>
+          <w:bCs/>
+          <w:sz w:val="40"/>
+          <w:szCs w:val="40"/>
+          <w:lang w:val="es-MX"/>
+        </w:rPr>
+        <w:t>ESTILOS DEL PROYECTO:</w:t>
+      </w:r>
+    </w:p>
+    <w:p>
+      <w:pPr>
+        <w:pStyle w:val="Prrafodelista"/>
+        <w:tabs>
+          <w:tab w:val="left" w:pos="7258"/>
+        </w:tabs>
+        <w:rPr>
+          <w:sz w:val="32"/>
+          <w:szCs w:val="32"/>
+          <w:lang w:val="es-MX"/>
+        </w:rPr>
+      </w:pPr>
+      <w:r>
+        <w:rPr>
+          <w:b/>
+          <w:bCs/>
+          <w:sz w:val="40"/>
+          <w:szCs w:val="40"/>
+          <w:lang w:val="es-MX"/>
+        </w:rPr>
+        <w:t xml:space="preserve">   </w:t>
+      </w:r>
+      <w:r>
+        <w:rPr>
+          <w:sz w:val="32"/>
+          <w:szCs w:val="32"/>
+          <w:lang w:val="es-MX"/>
+        </w:rPr>
+        <w:t xml:space="preserve">Se utilizará una paleta de colores que utilice como color principal el violeta y variaciones en tono de </w:t>
+      </w:r>
+      <w:proofErr w:type="gramStart"/>
+      <w:r>
+        <w:rPr>
+          <w:sz w:val="32"/>
+          <w:szCs w:val="32"/>
+          <w:lang w:val="es-MX"/>
+        </w:rPr>
+        <w:t>la misma</w:t>
+      </w:r>
+      <w:proofErr w:type="gramEnd"/>
+      <w:r>
+        <w:rPr>
+          <w:sz w:val="32"/>
+          <w:szCs w:val="32"/>
+          <w:lang w:val="es-MX"/>
+        </w:rPr>
+        <w:t>, además de colores análogos que creen una estética vistosa tales como turquesas, celestes y algunos tonos de verde.</w:t>
+      </w:r>
+    </w:p>
+    <w:p>
+      <w:pPr>
+        <w:pStyle w:val="Prrafodelista"/>
+        <w:tabs>
+          <w:tab w:val="left" w:pos="7258"/>
+        </w:tabs>
+        <w:rPr>
+          <w:sz w:val="32"/>
+          <w:szCs w:val="32"/>
+          <w:lang w:val="es-MX"/>
+        </w:rPr>
+      </w:pPr>
+      <w:r>
+        <w:rPr>
+          <w:noProof/>
+        </w:rPr>
+        <w:drawing>
+          <wp:anchor distT="0" distB="0" distL="114300" distR="114300" simplePos="0" relativeHeight="251937280" behindDoc="0" locked="0" layoutInCell="1" allowOverlap="1" wp14:anchorId="333352AD" wp14:editId="048CD5F7">
+            <wp:simplePos x="0" y="0"/>
+            <wp:positionH relativeFrom="margin">
+              <wp:align>right</wp:align>
+            </wp:positionH>
+            <wp:positionV relativeFrom="paragraph">
+              <wp:posOffset>579120</wp:posOffset>
+            </wp:positionV>
+            <wp:extent cx="3314700" cy="1860550"/>
+            <wp:effectExtent l="0" t="0" r="0" b="6350"/>
+            <wp:wrapTopAndBottom/>
+            <wp:docPr id="263052737" name="Imagen 2" descr="How to use analogous color scheme in design? | by Vikalp Kaushik | UX Planet"/>
+            <wp:cNvGraphicFramePr>
+              <a:graphicFrameLocks xmlns:a="http://schemas.openxmlformats.org/drawingml/2006/main" noChangeAspect="1"/>
+            </wp:cNvGraphicFramePr>
+            <a:graphic xmlns:a="http://schemas.openxmlformats.org/drawingml/2006/main">
+              <a:graphicData uri="http://schemas.openxmlformats.org/drawingml/2006/picture">
+                <pic:pic xmlns:pic="http://schemas.openxmlformats.org/drawingml/2006/picture">
+                  <pic:nvPicPr>
+                    <pic:cNvPr id="0" name="Picture 3" descr="How to use analogous color scheme in design? | by Vikalp Kaushik | UX Planet"/>
+                    <pic:cNvPicPr>
+                      <a:picLocks noChangeAspect="1" noChangeArrowheads="1"/>
+                    </pic:cNvPicPr>
+                  </pic:nvPicPr>
+                  <pic:blipFill>
+                    <a:blip r:embed="rId15" cstate="print">
+                      <a:extLst>
+                        <a:ext uri="{28A0092B-C50C-407E-A947-70E740481C1C}">
+                          <a14:useLocalDpi xmlns:a14="http://schemas.microsoft.com/office/drawing/2010/main" val="0"/>
+                        </a:ext>
+                      </a:extLst>
+                    </a:blip>
+                    <a:srcRect/>
+                    <a:stretch>
+                      <a:fillRect/>
+                    </a:stretch>
+                  </pic:blipFill>
+                  <pic:spPr bwMode="auto">
+                    <a:xfrm>
+                      <a:off x="0" y="0"/>
+                      <a:ext cx="3314700" cy="1860550"/>
+                    </a:xfrm>
+                    <a:prstGeom prst="rect">
+                      <a:avLst/>
+                    </a:prstGeom>
+                    <a:noFill/>
+                    <a:ln>
+                      <a:noFill/>
+                    </a:ln>
+                  </pic:spPr>
+                </pic:pic>
+              </a:graphicData>
+            </a:graphic>
+            <wp14:sizeRelH relativeFrom="margin">
+              <wp14:pctWidth>0</wp14:pctWidth>
+            </wp14:sizeRelH>
+            <wp14:sizeRelV relativeFrom="margin">
+              <wp14:pctHeight>0</wp14:pctHeight>
+            </wp14:sizeRelV>
+          </wp:anchor>
+        </w:drawing>
+      </w:r>
+      <w:r>
+        <w:rPr>
+          <w:noProof/>
+        </w:rPr>
+        <w:drawing>
+          <wp:anchor distT="0" distB="0" distL="114300" distR="114300" simplePos="0" relativeHeight="251936256" behindDoc="0" locked="0" layoutInCell="1" allowOverlap="1" wp14:anchorId="1C20F928" wp14:editId="6878FCF3">
+            <wp:simplePos x="0" y="0"/>
+            <wp:positionH relativeFrom="margin">
+              <wp:align>left</wp:align>
+            </wp:positionH>
+            <wp:positionV relativeFrom="paragraph">
+              <wp:posOffset>341630</wp:posOffset>
+            </wp:positionV>
+            <wp:extent cx="3209925" cy="2246630"/>
+            <wp:effectExtent l="0" t="0" r="9525" b="1270"/>
+            <wp:wrapTopAndBottom/>
+            <wp:docPr id="39015593" name="Imagen 1" descr="Gráfico, Gráfico de barras&#10;&#10;El contenido generado por IA puede ser incorrecto."/>
+            <wp:cNvGraphicFramePr>
+              <a:graphicFrameLocks xmlns:a="http://schemas.openxmlformats.org/drawingml/2006/main" noChangeAspect="1"/>
+            </wp:cNvGraphicFramePr>
+            <a:graphic xmlns:a="http://schemas.openxmlformats.org/drawingml/2006/main">
+              <a:graphicData uri="http://schemas.openxmlformats.org/drawingml/2006/picture">
+                <pic:pic xmlns:pic="http://schemas.openxmlformats.org/drawingml/2006/picture">
+                  <pic:nvPicPr>
+                    <pic:cNvPr id="39015593" name="Imagen 1" descr="Gráfico, Gráfico de barras&#10;&#10;El contenido generado por IA puede ser incorrecto."/>
+                    <pic:cNvPicPr>
+                      <a:picLocks noChangeAspect="1" noChangeArrowheads="1"/>
+                    </pic:cNvPicPr>
+                  </pic:nvPicPr>
+                  <pic:blipFill>
+                    <a:blip r:embed="rId16" cstate="print">
+                      <a:extLst>
+                        <a:ext uri="{28A0092B-C50C-407E-A947-70E740481C1C}">
+                          <a14:useLocalDpi xmlns:a14="http://schemas.microsoft.com/office/drawing/2010/main" val="0"/>
+                        </a:ext>
+                      </a:extLst>
+                    </a:blip>
+                    <a:srcRect/>
+                    <a:stretch>
+                      <a:fillRect/>
+                    </a:stretch>
+                  </pic:blipFill>
+                  <pic:spPr bwMode="auto">
+                    <a:xfrm>
+                      <a:off x="0" y="0"/>
+                      <a:ext cx="3209925" cy="2246630"/>
+                    </a:xfrm>
+                    <a:prstGeom prst="rect">
+                      <a:avLst/>
+                    </a:prstGeom>
+                    <a:noFill/>
+                    <a:ln>
+                      <a:noFill/>
+                    </a:ln>
+                  </pic:spPr>
+                </pic:pic>
+              </a:graphicData>
+            </a:graphic>
+            <wp14:sizeRelH relativeFrom="margin">
+              <wp14:pctWidth>0</wp14:pctWidth>
+            </wp14:sizeRelH>
+            <wp14:sizeRelV relativeFrom="margin">
+              <wp14:pctHeight>0</wp14:pctHeight>
+            </wp14:sizeRelV>
+          </wp:anchor>
+        </w:drawing>
+      </w:r>
+    </w:p>
+    <w:p>
+      <w:pPr>
+        <w:rPr>
+          <w:lang w:val="es-MX"/>
+        </w:rPr>
+      </w:pPr>
+    </w:p>
+    <w:p>
+      <w:pPr>
+        <w:rPr>
+          <w:lang w:val="es-MX"/>
+        </w:rPr>
+      </w:pPr>
+    </w:p>
+    <w:p>
+      <w:pPr>
+        <w:rPr>
+          <w:lang w:val="es-MX"/>
+        </w:rPr>
+      </w:pPr>
+    </w:p>
+    <w:p>
+      <w:pPr>
+        <w:tabs>
+          <w:tab w:val="left" w:pos="990"/>
+        </w:tabs>
+        <w:rPr>
+          <w:lang w:val="es-MX"/>
+        </w:rPr>
+      </w:pPr>
+      <w:r>
+        <w:rPr>
+          <w:lang w:val="es-MX"/>
+        </w:rPr>
+        <w:tab/>
+      </w:r>
+    </w:p>
+    <w:p>
+      <w:pPr>
+        <w:tabs>
+          <w:tab w:val="left" w:pos="990"/>
+        </w:tabs>
+        <w:rPr>
+          <w:lang w:val="es-MX"/>
+        </w:rPr>
+      </w:pPr>
+    </w:p>
+    <w:p>
+      <w:pPr>
+        <w:tabs>
+          <w:tab w:val="left" w:pos="990"/>
+        </w:tabs>
+        <w:rPr>
+          <w:b/>
+          <w:bCs/>
+          <w:sz w:val="40"/>
+          <w:szCs w:val="40"/>
+          <w:lang w:val="es-MX"/>
+        </w:rPr>
+      </w:pPr>
+      <w:r>
+        <w:rPr>
+          <w:lang w:val="es-MX"/>
+        </w:rPr>
+        <w:lastRenderedPageBreak/>
+        <w:tab/>
+      </w:r>
+      <w:r>
+        <w:rPr>
+          <w:b/>
+          <w:bCs/>
+          <w:sz w:val="40"/>
+          <w:szCs w:val="40"/>
+          <w:lang w:val="es-MX"/>
+        </w:rPr>
+        <w:t>ELEMENTOS GRÁFICOS:</w:t>
+      </w:r>
+    </w:p>
+    <w:p>
+      <w:pPr>
+        <w:tabs>
+          <w:tab w:val="left" w:pos="990"/>
+        </w:tabs>
+        <w:rPr>
+          <w:sz w:val="32"/>
+          <w:szCs w:val="32"/>
+          <w:lang w:val="es-MX"/>
+        </w:rPr>
+      </w:pPr>
+      <w:r>
+        <w:rPr>
+          <w:lang w:val="es-MX"/>
+        </w:rPr>
+        <w:drawing>
+          <wp:anchor distT="0" distB="0" distL="114300" distR="114300" simplePos="0" relativeHeight="251938304" behindDoc="0" locked="0" layoutInCell="1" allowOverlap="1" wp14:anchorId="5EF77830" wp14:editId="6919630F">
+            <wp:simplePos x="0" y="0"/>
+            <wp:positionH relativeFrom="margin">
+              <wp:align>right</wp:align>
+            </wp:positionH>
+            <wp:positionV relativeFrom="paragraph">
+              <wp:posOffset>1163955</wp:posOffset>
+            </wp:positionV>
+            <wp:extent cx="6645910" cy="3704590"/>
+            <wp:effectExtent l="0" t="0" r="2540" b="0"/>
+            <wp:wrapTopAndBottom/>
+            <wp:docPr id="1200606167" name="Imagen 1"/>
+            <wp:cNvGraphicFramePr>
+              <a:graphicFrameLocks xmlns:a="http://schemas.openxmlformats.org/drawingml/2006/main" noChangeAspect="1"/>
+            </wp:cNvGraphicFramePr>
+            <a:graphic xmlns:a="http://schemas.openxmlformats.org/drawingml/2006/main">
+              <a:graphicData uri="http://schemas.openxmlformats.org/drawingml/2006/picture">
+                <pic:pic xmlns:pic="http://schemas.openxmlformats.org/drawingml/2006/picture">
+                  <pic:nvPicPr>
+                    <pic:cNvPr id="1200606167" name=""/>
+                    <pic:cNvPicPr/>
+                  </pic:nvPicPr>
+                  <pic:blipFill>
+                    <a:blip r:embed="rId17">
+                      <a:extLst>
+                        <a:ext uri="{28A0092B-C50C-407E-A947-70E740481C1C}">
+                          <a14:useLocalDpi xmlns:a14="http://schemas.microsoft.com/office/drawing/2010/main" val="0"/>
+                        </a:ext>
+                      </a:extLst>
+                    </a:blip>
+                    <a:stretch>
+                      <a:fillRect/>
+                    </a:stretch>
+                  </pic:blipFill>
+                  <pic:spPr>
+                    <a:xfrm>
+                      <a:off x="0" y="0"/>
+                      <a:ext cx="6645910" cy="3704590"/>
+                    </a:xfrm>
+                    <a:prstGeom prst="rect">
+                      <a:avLst/>
+                    </a:prstGeom>
+                  </pic:spPr>
+                </pic:pic>
+              </a:graphicData>
+            </a:graphic>
+          </wp:anchor>
+        </w:drawing>
+      </w:r>
+      <w:r>
+        <w:rPr>
+          <w:b/>
+          <w:bCs/>
+          <w:sz w:val="40"/>
+          <w:szCs w:val="40"/>
+          <w:lang w:val="es-MX"/>
+        </w:rPr>
+        <w:tab/>
+      </w:r>
+      <w:r>
+        <w:rPr>
+          <w:sz w:val="32"/>
+          <w:szCs w:val="32"/>
+          <w:lang w:val="es-MX"/>
+        </w:rPr>
+        <w:tab/>
+        <w:t>Se utilizan elementos gráficos de plantas, macetas, flores, herramientas artísticas, entre otros. Con el fin de enfatizar en el propósito del sistema y la identidad estética deseada de la marca. Algunos ejemplos de elementos que pueden ser utilizados en el sistema son los siguientes:</w:t>
+      </w:r>
+    </w:p>
+    <w:p>
+      <w:pPr>
+        <w:tabs>
+          <w:tab w:val="left" w:pos="990"/>
+        </w:tabs>
+        <w:rPr>
+          <w:sz w:val="32"/>
+          <w:szCs w:val="32"/>
+          <w:lang w:val="es-MX"/>
+        </w:rPr>
+      </w:pPr>
+    </w:p>
+    <w:p>
+      <w:pPr>
+        <w:rPr>
+          <w:lang w:val="es-MX"/>
+        </w:rPr>
+      </w:pPr>
+    </w:p>
+    <w:p>
+      <w:pPr>
+        <w:rPr>
+          <w:lang w:val="es-MX"/>
+        </w:rPr>
+      </w:pPr>
+    </w:p>
+    <w:p>
+      <w:pPr>
+        <w:rPr>
+          <w:lang w:val="es-MX"/>
+        </w:rPr>
+      </w:pPr>
+    </w:p>
+    <w:p>
+      <w:pPr>
+        <w:rPr>
+          <w:lang w:val="es-MX"/>
+        </w:rPr>
+      </w:pPr>
+    </w:p>
+    <w:p>
+      <w:pPr>
+        <w:rPr>
+          <w:lang w:val="es-MX"/>
+        </w:rPr>
+      </w:pPr>
+    </w:p>
+    <w:p>
+      <w:pPr>
+        <w:rPr>
+          <w:lang w:val="es-MX"/>
+        </w:rPr>
+      </w:pPr>
     </w:p>
     <w:sectPr>
       <w:pgSz w:w="11906" w:h="16838"/>
@@ -3822,6 +4321,7 @@
   <w:style w:type="character" w:default="1" w:styleId="Fuentedeprrafopredeter">
     <w:name w:val="Default Paragraph Font"/>
     <w:uiPriority w:val="1"/>
+    <w:semiHidden/>
     <w:unhideWhenUsed/>
   </w:style>
   <w:style w:type="table" w:default="1" w:styleId="Tablanormal">

</xml_diff>